<commit_message>
Update COE 418 Project Report G6 Section 1.docx
</commit_message>
<xml_diff>
--- a/Project Report/COE 418 Project Report G6 Section 1.docx
+++ b/Project Report/COE 418 Project Report G6 Section 1.docx
@@ -314,8 +314,17 @@
           <w:color w:val="000000"/>
           <w:spacing w:val="0"/>
         </w:rPr>
-        <w:t xml:space="preserve"> template</w:t>
-      </w:r>
+        <w:t xml:space="preserve"> </w:t>
+      </w:r>
+      <w:proofErr w:type="gramStart"/>
+      <w:r>
+        <w:rPr>
+          <w:color w:val="000000"/>
+          <w:spacing w:val="0"/>
+        </w:rPr>
+        <w:t>template</w:t>
+      </w:r>
+      <w:proofErr w:type="gramEnd"/>
     </w:p>
     <w:p>
       <w:pPr>
@@ -1436,7 +1445,15 @@
         </w:numPr>
       </w:pPr>
       <w:r>
-        <w:t>Add and remove computers from the Computer list.</w:t>
+        <w:t xml:space="preserve">Add and remove computers from the </w:t>
+      </w:r>
+      <w:proofErr w:type="gramStart"/>
+      <w:r>
+        <w:t>Computer</w:t>
+      </w:r>
+      <w:proofErr w:type="gramEnd"/>
+      <w:r>
+        <w:t xml:space="preserve"> list.</w:t>
       </w:r>
     </w:p>
     <w:p>
@@ -1818,7 +1835,7 @@
           <w:noProof/>
         </w:rPr>
         <w:drawing>
-          <wp:anchor distT="0" distB="0" distL="114300" distR="114300" simplePos="0" relativeHeight="251630080" behindDoc="0" locked="0" layoutInCell="1" allowOverlap="1" wp14:anchorId="05A6754C" wp14:editId="6BC8D5E5">
+          <wp:anchor distT="0" distB="0" distL="114300" distR="114300" simplePos="0" relativeHeight="251630080" behindDoc="0" locked="0" layoutInCell="1" allowOverlap="1" wp14:anchorId="05A6754C" wp14:editId="7DDA8BBC">
             <wp:simplePos x="0" y="0"/>
             <wp:positionH relativeFrom="column">
               <wp:posOffset>-3175</wp:posOffset>
@@ -2050,10 +2067,12 @@
         <w:t xml:space="preserve">admins. Each book has multiple copies that is based on </w:t>
       </w:r>
       <w:proofErr w:type="spellStart"/>
+      <w:proofErr w:type="gramStart"/>
       <w:r>
         <w:t>it</w:t>
       </w:r>
       <w:proofErr w:type="spellEnd"/>
+      <w:proofErr w:type="gramEnd"/>
       <w:r>
         <w:t xml:space="preserve"> which customers can ask librarians to perform a rent request for them if there is an available copy. No purchase operation is allowed, customers can only come in the library to read books, or they can rent and return books within a time limit of 2 weeks. After that they will be notified to return the book through email.</w:t>
       </w:r>
@@ -2274,7 +2293,7 @@
           <w:noProof/>
         </w:rPr>
         <w:drawing>
-          <wp:anchor distT="0" distB="0" distL="114300" distR="114300" simplePos="0" relativeHeight="251684352" behindDoc="0" locked="0" layoutInCell="1" allowOverlap="1" wp14:anchorId="4FFF1CBA" wp14:editId="5B51BFC6">
+          <wp:anchor distT="0" distB="0" distL="114300" distR="114300" simplePos="0" relativeHeight="251684352" behindDoc="0" locked="0" layoutInCell="1" allowOverlap="1" wp14:anchorId="4FFF1CBA" wp14:editId="15D0946B">
             <wp:simplePos x="0" y="0"/>
             <wp:positionH relativeFrom="column">
               <wp:posOffset>-90714</wp:posOffset>
@@ -2443,19 +2462,7 @@
         </w:drawing>
       </w:r>
       <w:r>
-        <w:t xml:space="preserve">JavaFX is a Java framework that allows developers to create rich client </w:t>
-      </w:r>
-      <w:r>
-        <w:t>applications</w:t>
-      </w:r>
-      <w:r>
-        <w:t xml:space="preserve"> through APIs for building GUI </w:t>
-      </w:r>
-      <w:r>
-        <w:t>applications</w:t>
-      </w:r>
-      <w:r>
-        <w:t>. These applications can run on any device that offers Java support. The JavaFX framework is also highly compatible with the Spring Boot framework. To use JavaFX in the Spring project the JavaFX SDK folder was added to the project folder, then dependencies on the JavaFX libraries were added to the project object model xml file. Next, the JavaFX libraries were added to the project modules.</w:t>
+        <w:t>JavaFX is a Java framework that allows developers to create rich client applications through APIs for building GUI applications. These applications can run on any device that offers Java support. The JavaFX framework is also highly compatible with the Spring Boot framework. To use JavaFX in the Spring project the JavaFX SDK folder was added to the project folder, then dependencies on the JavaFX libraries were added to the project object model xml file. Next, the JavaFX libraries were added to the project modules.</w:t>
       </w:r>
     </w:p>
     <w:p>
@@ -2471,42 +2478,29 @@
       <w:r>
         <w:t xml:space="preserve">Figure </w:t>
       </w:r>
-      <w:r>
-        <w:fldChar w:fldCharType="begin"/>
-      </w:r>
-      <w:r>
-        <w:instrText xml:space="preserve"> SEQ Figure \* ARABIC </w:instrText>
-      </w:r>
-      <w:r>
-        <w:fldChar w:fldCharType="separate"/>
-      </w:r>
+      <w:fldSimple w:instr=" SEQ Figure \* ARABIC ">
+        <w:r>
+          <w:rPr>
+            <w:noProof/>
+          </w:rPr>
+          <w:t>4</w:t>
+        </w:r>
+      </w:fldSimple>
+      <w:r>
+        <w:t xml:space="preserve"> JavaFX SDK file.</w:t>
+      </w:r>
+      <w:bookmarkEnd w:id="11"/>
+    </w:p>
+    <w:p>
+      <w:pPr>
+        <w:keepNext/>
+      </w:pPr>
       <w:r>
         <w:rPr>
           <w:noProof/>
         </w:rPr>
-        <w:t>4</w:t>
-      </w:r>
-      <w:r>
-        <w:rPr>
-          <w:noProof/>
-        </w:rPr>
-        <w:fldChar w:fldCharType="end"/>
-      </w:r>
-      <w:r>
-        <w:t xml:space="preserve"> JavaFX SDK file.</w:t>
-      </w:r>
-      <w:bookmarkEnd w:id="11"/>
-    </w:p>
-    <w:p>
-      <w:pPr>
-        <w:keepNext/>
-      </w:pPr>
-      <w:r>
-        <w:rPr>
-          <w:noProof/>
-        </w:rPr>
         <w:drawing>
-          <wp:anchor distT="0" distB="0" distL="114300" distR="114300" simplePos="0" relativeHeight="251675136" behindDoc="0" locked="0" layoutInCell="1" allowOverlap="1" wp14:anchorId="4650AD9A" wp14:editId="35D8DD28">
+          <wp:anchor distT="0" distB="0" distL="114300" distR="114300" simplePos="0" relativeHeight="251675136" behindDoc="0" locked="0" layoutInCell="1" allowOverlap="1" wp14:anchorId="4650AD9A" wp14:editId="73581954">
             <wp:simplePos x="0" y="0"/>
             <wp:positionH relativeFrom="column">
               <wp:posOffset>-185420</wp:posOffset>
@@ -2570,27 +2564,14 @@
       <w:r>
         <w:t xml:space="preserve">Figure </w:t>
       </w:r>
-      <w:r>
-        <w:fldChar w:fldCharType="begin"/>
-      </w:r>
-      <w:r>
-        <w:instrText xml:space="preserve"> SEQ Figure \* ARABIC </w:instrText>
-      </w:r>
-      <w:r>
-        <w:fldChar w:fldCharType="separate"/>
-      </w:r>
-      <w:r>
-        <w:rPr>
-          <w:noProof/>
-        </w:rPr>
-        <w:t>5</w:t>
-      </w:r>
-      <w:r>
-        <w:rPr>
-          <w:noProof/>
-        </w:rPr>
-        <w:fldChar w:fldCharType="end"/>
-      </w:r>
+      <w:fldSimple w:instr=" SEQ Figure \* ARABIC ">
+        <w:r>
+          <w:rPr>
+            <w:noProof/>
+          </w:rPr>
+          <w:t>5</w:t>
+        </w:r>
+      </w:fldSimple>
       <w:r>
         <w:t xml:space="preserve"> Project dependencies.</w:t>
       </w:r>
@@ -3020,7 +3001,13 @@
         <w:pStyle w:val="PARAGRAPHnoindent"/>
       </w:pPr>
       <w:r>
-        <w:t xml:space="preserve">Indexing is a feature </w:t>
+        <w:t xml:space="preserve">Indexing is a </w:t>
+      </w:r>
+      <w:r>
+        <w:t>feature.</w:t>
+      </w:r>
+      <w:r>
+        <w:t xml:space="preserve"> </w:t>
       </w:r>
     </w:p>
     <w:p>
@@ -3309,7 +3296,31 @@
     </w:r>
     <w:r>
       <w:tab/>
-      <w:t>IEEE TRANSACTIONS ON XXXXXXXXXXXXXXXXXXXX,  vol.  #,  no.  #,  MMMMMMMM  1996</w:t>
+      <w:t xml:space="preserve">IEEE TRANSACTIONS ON </w:t>
+    </w:r>
+    <w:proofErr w:type="gramStart"/>
+    <w:r>
+      <w:t>XXXXXXXXXXXXXXXXXXXX,  vol.</w:t>
+    </w:r>
+    <w:proofErr w:type="gramEnd"/>
+    <w:r>
+      <w:t xml:space="preserve">  #</w:t>
+    </w:r>
+    <w:proofErr w:type="gramStart"/>
+    <w:r>
+      <w:t>,  no.</w:t>
+    </w:r>
+    <w:proofErr w:type="gramEnd"/>
+    <w:r>
+      <w:t xml:space="preserve">  #</w:t>
+    </w:r>
+    <w:proofErr w:type="gramStart"/>
+    <w:r>
+      <w:t>,  MMMMMMMM</w:t>
+    </w:r>
+    <w:proofErr w:type="gramEnd"/>
+    <w:r>
+      <w:t xml:space="preserve">  1996</w:t>
     </w:r>
   </w:p>
 </w:hdr>

</xml_diff>